<commit_message>
Add Pandas-based analysis and CSV export for product price insights
</commit_message>
<xml_diff>
--- a/details/5interview.DOCX
+++ b/details/5interview.DOCX
@@ -5,6 +5,197 @@
     <w:p>
       <w:r>
         <w:t>“Pagination is handled within the site-specific scraper by detecting the ‘next’ button in the DOM. The scraper iterates until no next page is found, with safeguards like visited-URL tracking to prevent infinite loops.”</w:t>
+      </w:r>
+    </w:p>
+    <w:p/>
+    <w:p>
+      <w:r>
+        <w:t>I separated data cleaning from scraping. The cleaner normalizes prices using regex, detects currency symbols, handles missing values, and adds timestamps so the dataset is analysis-ready.</w:t>
+      </w:r>
+    </w:p>
+    <w:p/>
+    <w:p>
+      <w:pPr>
+        <w:rPr>
+          <w:b/>
+          <w:bCs/>
+        </w:rPr>
+      </w:pPr>
+      <w:r>
+        <w:rPr>
+          <w:b/>
+          <w:bCs/>
+        </w:rPr>
+        <w:t>NEXT STEP: DATA ANALYSIS WITH PANDAS (INTERVIEW GOLD)</w:t>
+      </w:r>
+    </w:p>
+    <w:p>
+      <w:r>
+        <w:t xml:space="preserve">This is where your project stops being </w:t>
+      </w:r>
+      <w:r>
+        <w:rPr>
+          <w:i/>
+          <w:iCs/>
+        </w:rPr>
+        <w:t>“scraping”</w:t>
+      </w:r>
+      <w:r>
+        <w:t xml:space="preserve"> and becomes </w:t>
+      </w:r>
+      <w:r>
+        <w:rPr>
+          <w:b/>
+          <w:bCs/>
+        </w:rPr>
+        <w:t>“data analysis + insights”</w:t>
+      </w:r>
+      <w:r>
+        <w:t xml:space="preserve"> — exactly what companies like </w:t>
+      </w:r>
+      <w:proofErr w:type="spellStart"/>
+      <w:r>
+        <w:t>Turbolab</w:t>
+      </w:r>
+      <w:proofErr w:type="spellEnd"/>
+      <w:r>
+        <w:t xml:space="preserve"> want.</w:t>
+      </w:r>
+    </w:p>
+    <w:p>
+      <w:r>
+        <w:pict w14:anchorId="6B0C54B2">
+          <v:rect id="_x0000_i1031" style="width:0;height:1.5pt" o:hralign="center" o:hrstd="t" o:hr="t" fillcolor="#a0a0a0" stroked="f"/>
+        </w:pict>
+      </w:r>
+    </w:p>
+    <w:p>
+      <w:pPr>
+        <w:rPr>
+          <w:b/>
+          <w:bCs/>
+        </w:rPr>
+      </w:pPr>
+      <w:r>
+        <w:rPr>
+          <w:rFonts w:ascii="Segoe UI Emoji" w:hAnsi="Segoe UI Emoji" w:cs="Segoe UI Emoji"/>
+          <w:b/>
+          <w:bCs/>
+        </w:rPr>
+        <w:t>🎯</w:t>
+      </w:r>
+      <w:r>
+        <w:rPr>
+          <w:b/>
+          <w:bCs/>
+        </w:rPr>
+        <w:t xml:space="preserve"> What We’ll Do in This Step</w:t>
+      </w:r>
+    </w:p>
+    <w:p>
+      <w:r>
+        <w:t>Using the data already stored in SQLite, we will:</w:t>
+      </w:r>
+    </w:p>
+    <w:p>
+      <w:pPr>
+        <w:numPr>
+          <w:ilvl w:val="0"/>
+          <w:numId w:val="1"/>
+        </w:numPr>
+      </w:pPr>
+      <w:r>
+        <w:t>Load data into Pandas</w:t>
+      </w:r>
+    </w:p>
+    <w:p>
+      <w:pPr>
+        <w:numPr>
+          <w:ilvl w:val="0"/>
+          <w:numId w:val="1"/>
+        </w:numPr>
+      </w:pPr>
+      <w:r>
+        <w:t>Calculate insights:</w:t>
+      </w:r>
+    </w:p>
+    <w:p>
+      <w:pPr>
+        <w:numPr>
+          <w:ilvl w:val="1"/>
+          <w:numId w:val="1"/>
+        </w:numPr>
+      </w:pPr>
+      <w:r>
+        <w:t>Average price</w:t>
+      </w:r>
+    </w:p>
+    <w:p>
+      <w:pPr>
+        <w:numPr>
+          <w:ilvl w:val="1"/>
+          <w:numId w:val="1"/>
+        </w:numPr>
+      </w:pPr>
+      <w:r>
+        <w:t>Minimum price</w:t>
+      </w:r>
+    </w:p>
+    <w:p>
+      <w:pPr>
+        <w:numPr>
+          <w:ilvl w:val="1"/>
+          <w:numId w:val="1"/>
+        </w:numPr>
+      </w:pPr>
+      <w:r>
+        <w:t>Maximum price</w:t>
+      </w:r>
+    </w:p>
+    <w:p>
+      <w:pPr>
+        <w:numPr>
+          <w:ilvl w:val="1"/>
+          <w:numId w:val="1"/>
+        </w:numPr>
+      </w:pPr>
+      <w:r>
+        <w:t>Total products</w:t>
+      </w:r>
+    </w:p>
+    <w:p>
+      <w:pPr>
+        <w:numPr>
+          <w:ilvl w:val="0"/>
+          <w:numId w:val="1"/>
+        </w:numPr>
+      </w:pPr>
+      <w:r>
+        <w:t>Export results to CSV</w:t>
+      </w:r>
+    </w:p>
+    <w:p>
+      <w:r>
+        <w:t>No scraping again.</w:t>
+      </w:r>
+      <w:r>
+        <w:br/>
+        <w:t xml:space="preserve">We work </w:t>
+      </w:r>
+      <w:r>
+        <w:rPr>
+          <w:b/>
+          <w:bCs/>
+        </w:rPr>
+        <w:t>only with stored data</w:t>
+      </w:r>
+      <w:r>
+        <w:t xml:space="preserve"> (very important concept).</w:t>
+      </w:r>
+    </w:p>
+    <w:p>
+      <w:r>
+        <w:t>I built an end-to-end web data aggregation system that scrapes paginated data, cleans and normalizes it, stores it in SQLite, and performs analytical insights using Pandas, exporting clean datasets as CSV.</w:t>
       </w:r>
     </w:p>
     <w:sectPr>
@@ -15,6 +206,163 @@
     </w:sectPr>
   </w:body>
 </w:document>
+</file>
+
+<file path=word/numbering.xml><?xml version="1.0" encoding="utf-8"?>
+<w:numbering xmlns:wpc="http://schemas.microsoft.com/office/word/2010/wordprocessingCanvas" xmlns:cx="http://schemas.microsoft.com/office/drawing/2014/chartex" xmlns:cx1="http://schemas.microsoft.com/office/drawing/2015/9/8/chartex" xmlns:cx2="http://schemas.microsoft.com/office/drawing/2015/10/21/chartex" xmlns:cx3="http://schemas.microsoft.com/office/drawing/2016/5/9/chartex" xmlns:cx4="http://schemas.microsoft.com/office/drawing/2016/5/10/chartex" xmlns:cx5="http://schemas.microsoft.com/office/drawing/2016/5/11/chartex" xmlns:cx6="http://schemas.microsoft.com/office/drawing/2016/5/12/chartex" xmlns:cx7="http://schemas.microsoft.com/office/drawing/2016/5/13/chartex" xmlns:cx8="http://schemas.microsoft.com/office/drawing/2016/5/14/chartex" xmlns:mc="http://schemas.openxmlformats.org/markup-compatibility/2006" xmlns:aink="http://schemas.microsoft.com/office/drawing/2016/ink" xmlns:am3d="http://schemas.microsoft.com/office/drawing/2017/model3d" xmlns:o="urn:schemas-microsoft-com:office:office" xmlns:oel="http://schemas.microsoft.com/office/2019/extlst" xmlns:r="http://schemas.openxmlformats.org/officeDocument/2006/relationships" xmlns:m="http://schemas.openxmlformats.org/officeDocument/2006/math" xmlns:v="urn:schemas-microsoft-com:vml" xmlns:wp14="http://schemas.microsoft.com/office/word/2010/wordprocessingDrawing" xmlns:wp="http://schemas.openxmlformats.org/drawingml/2006/wordprocessingDrawing" xmlns:w10="urn:schemas-microsoft-com:office:word" xmlns:w="http://schemas.openxmlformats.org/wordprocessingml/2006/main" xmlns:w14="http://schemas.microsoft.com/office/word/2010/wordml" xmlns:w15="http://schemas.microsoft.com/office/word/2012/wordml" xmlns:w16cex="http://schemas.microsoft.com/office/word/2018/wordml/cex" xmlns:w16cid="http://schemas.microsoft.com/office/word/2016/wordml/cid" xmlns:w16="http://schemas.microsoft.com/office/word/2018/wordml" xmlns:w16du="http://schemas.microsoft.com/office/word/2023/wordml/word16du" xmlns:w16sdtdh="http://schemas.microsoft.com/office/word/2020/wordml/sdtdatahash" xmlns:w16sdtfl="http://schemas.microsoft.com/office/word/2024/wordml/sdtformatlock" xmlns:w16se="http://schemas.microsoft.com/office/word/2015/wordml/symex" xmlns:wpg="http://schemas.microsoft.com/office/word/2010/wordprocessingGroup" xmlns:wpi="http://schemas.microsoft.com/office/word/2010/wordprocessingInk" xmlns:wne="http://schemas.microsoft.com/office/word/2006/wordml" xmlns:wps="http://schemas.microsoft.com/office/word/2010/wordprocessingShape" mc:Ignorable="w14 w15 w16se w16cid w16 w16cex w16sdtdh w16sdtfl w16du wp14">
+  <w:abstractNum w:abstractNumId="0" w15:restartNumberingAfterBreak="0">
+    <w:nsid w:val="20187857"/>
+    <w:multiLevelType w:val="multilevel"/>
+    <w:tmpl w:val="F5345CB8"/>
+    <w:lvl w:ilvl="0">
+      <w:start w:val="1"/>
+      <w:numFmt w:val="bullet"/>
+      <w:lvlText w:val=""/>
+      <w:lvlJc w:val="left"/>
+      <w:pPr>
+        <w:tabs>
+          <w:tab w:val="num" w:pos="720"/>
+        </w:tabs>
+        <w:ind w:left="720" w:hanging="360"/>
+      </w:pPr>
+      <w:rPr>
+        <w:rFonts w:ascii="Symbol" w:hAnsi="Symbol" w:hint="default"/>
+        <w:sz w:val="20"/>
+      </w:rPr>
+    </w:lvl>
+    <w:lvl w:ilvl="1">
+      <w:start w:val="1"/>
+      <w:numFmt w:val="bullet"/>
+      <w:lvlText w:val="o"/>
+      <w:lvlJc w:val="left"/>
+      <w:pPr>
+        <w:tabs>
+          <w:tab w:val="num" w:pos="1440"/>
+        </w:tabs>
+        <w:ind w:left="1440" w:hanging="360"/>
+      </w:pPr>
+      <w:rPr>
+        <w:rFonts w:ascii="Courier New" w:hAnsi="Courier New" w:hint="default"/>
+        <w:sz w:val="20"/>
+      </w:rPr>
+    </w:lvl>
+    <w:lvl w:ilvl="2" w:tentative="1">
+      <w:start w:val="1"/>
+      <w:numFmt w:val="bullet"/>
+      <w:lvlText w:val=""/>
+      <w:lvlJc w:val="left"/>
+      <w:pPr>
+        <w:tabs>
+          <w:tab w:val="num" w:pos="2160"/>
+        </w:tabs>
+        <w:ind w:left="2160" w:hanging="360"/>
+      </w:pPr>
+      <w:rPr>
+        <w:rFonts w:ascii="Wingdings" w:hAnsi="Wingdings" w:hint="default"/>
+        <w:sz w:val="20"/>
+      </w:rPr>
+    </w:lvl>
+    <w:lvl w:ilvl="3" w:tentative="1">
+      <w:start w:val="1"/>
+      <w:numFmt w:val="bullet"/>
+      <w:lvlText w:val=""/>
+      <w:lvlJc w:val="left"/>
+      <w:pPr>
+        <w:tabs>
+          <w:tab w:val="num" w:pos="2880"/>
+        </w:tabs>
+        <w:ind w:left="2880" w:hanging="360"/>
+      </w:pPr>
+      <w:rPr>
+        <w:rFonts w:ascii="Wingdings" w:hAnsi="Wingdings" w:hint="default"/>
+        <w:sz w:val="20"/>
+      </w:rPr>
+    </w:lvl>
+    <w:lvl w:ilvl="4" w:tentative="1">
+      <w:start w:val="1"/>
+      <w:numFmt w:val="bullet"/>
+      <w:lvlText w:val=""/>
+      <w:lvlJc w:val="left"/>
+      <w:pPr>
+        <w:tabs>
+          <w:tab w:val="num" w:pos="3600"/>
+        </w:tabs>
+        <w:ind w:left="3600" w:hanging="360"/>
+      </w:pPr>
+      <w:rPr>
+        <w:rFonts w:ascii="Wingdings" w:hAnsi="Wingdings" w:hint="default"/>
+        <w:sz w:val="20"/>
+      </w:rPr>
+    </w:lvl>
+    <w:lvl w:ilvl="5" w:tentative="1">
+      <w:start w:val="1"/>
+      <w:numFmt w:val="bullet"/>
+      <w:lvlText w:val=""/>
+      <w:lvlJc w:val="left"/>
+      <w:pPr>
+        <w:tabs>
+          <w:tab w:val="num" w:pos="4320"/>
+        </w:tabs>
+        <w:ind w:left="4320" w:hanging="360"/>
+      </w:pPr>
+      <w:rPr>
+        <w:rFonts w:ascii="Wingdings" w:hAnsi="Wingdings" w:hint="default"/>
+        <w:sz w:val="20"/>
+      </w:rPr>
+    </w:lvl>
+    <w:lvl w:ilvl="6" w:tentative="1">
+      <w:start w:val="1"/>
+      <w:numFmt w:val="bullet"/>
+      <w:lvlText w:val=""/>
+      <w:lvlJc w:val="left"/>
+      <w:pPr>
+        <w:tabs>
+          <w:tab w:val="num" w:pos="5040"/>
+        </w:tabs>
+        <w:ind w:left="5040" w:hanging="360"/>
+      </w:pPr>
+      <w:rPr>
+        <w:rFonts w:ascii="Wingdings" w:hAnsi="Wingdings" w:hint="default"/>
+        <w:sz w:val="20"/>
+      </w:rPr>
+    </w:lvl>
+    <w:lvl w:ilvl="7" w:tentative="1">
+      <w:start w:val="1"/>
+      <w:numFmt w:val="bullet"/>
+      <w:lvlText w:val=""/>
+      <w:lvlJc w:val="left"/>
+      <w:pPr>
+        <w:tabs>
+          <w:tab w:val="num" w:pos="5760"/>
+        </w:tabs>
+        <w:ind w:left="5760" w:hanging="360"/>
+      </w:pPr>
+      <w:rPr>
+        <w:rFonts w:ascii="Wingdings" w:hAnsi="Wingdings" w:hint="default"/>
+        <w:sz w:val="20"/>
+      </w:rPr>
+    </w:lvl>
+    <w:lvl w:ilvl="8" w:tentative="1">
+      <w:start w:val="1"/>
+      <w:numFmt w:val="bullet"/>
+      <w:lvlText w:val=""/>
+      <w:lvlJc w:val="left"/>
+      <w:pPr>
+        <w:tabs>
+          <w:tab w:val="num" w:pos="6480"/>
+        </w:tabs>
+        <w:ind w:left="6480" w:hanging="360"/>
+      </w:pPr>
+      <w:rPr>
+        <w:rFonts w:ascii="Wingdings" w:hAnsi="Wingdings" w:hint="default"/>
+        <w:sz w:val="20"/>
+      </w:rPr>
+    </w:lvl>
+  </w:abstractNum>
+  <w:num w:numId="1" w16cid:durableId="1080249051">
+    <w:abstractNumId w:val="0"/>
+  </w:num>
+</w:numbering>
 </file>
 
 <file path=word/styles.xml><?xml version="1.0" encoding="utf-8"?>

</xml_diff>